<commit_message>
evidencia del proceso de análisis y diseño
</commit_message>
<xml_diff>
--- a/Desafío-I/Informe de análisis (Desafío I).docx
+++ b/Desafío-I/Informe de análisis (Desafío I).docx
@@ -501,27 +501,7 @@
           <w:szCs w:val="24"/>
           <w:lang w:val="es-CO" w:eastAsia="es-CO"/>
         </w:rPr>
-        <w:t>Archivos .</w:t>
-      </w:r>
-      <w:proofErr w:type="spellStart"/>
-      <w:r>
-        <w:rPr>
-          <w:rFonts w:ascii="Times New Roman" w:eastAsia="Times New Roman" w:hAnsi="Times New Roman" w:cs="Times New Roman"/>
-          <w:sz w:val="24"/>
-          <w:szCs w:val="24"/>
-          <w:lang w:val="es-CO" w:eastAsia="es-CO"/>
-        </w:rPr>
-        <w:t>txt</w:t>
-      </w:r>
-      <w:proofErr w:type="spellEnd"/>
-      <w:r>
-        <w:rPr>
-          <w:rFonts w:ascii="Times New Roman" w:eastAsia="Times New Roman" w:hAnsi="Times New Roman" w:cs="Times New Roman"/>
-          <w:sz w:val="24"/>
-          <w:szCs w:val="24"/>
-          <w:lang w:val="es-CO" w:eastAsia="es-CO"/>
-        </w:rPr>
-        <w:t xml:space="preserve"> con los resultados de enmascaramientos.</w:t>
+        <w:t>Archivos .txt con los resultados de enmascaramientos.</w:t>
       </w:r>
     </w:p>
     <w:p>
@@ -1267,25 +1247,14 @@
           <w:lang w:val="es-CO" w:eastAsia="es-CO"/>
         </w:rPr>
       </w:pPr>
-      <w:proofErr w:type="gramStart"/>
-      <w:r>
-        <w:rPr>
-          <w:rFonts w:ascii="Times New Roman" w:eastAsia="Times New Roman" w:hAnsi="Times New Roman" w:cs="Times New Roman"/>
-          <w:sz w:val="24"/>
-          <w:szCs w:val="24"/>
-          <w:lang w:val="es-CO" w:eastAsia="es-CO"/>
-        </w:rPr>
-        <w:t>Rotado derecha</w:t>
-      </w:r>
-      <w:proofErr w:type="gramEnd"/>
-      <w:r>
-        <w:rPr>
-          <w:rFonts w:ascii="Times New Roman" w:eastAsia="Times New Roman" w:hAnsi="Times New Roman" w:cs="Times New Roman"/>
-          <w:sz w:val="24"/>
-          <w:szCs w:val="24"/>
-          <w:lang w:val="es-CO" w:eastAsia="es-CO"/>
-        </w:rPr>
-        <w:t xml:space="preserve"> (3</w:t>
+      <w:r>
+        <w:rPr>
+          <w:rFonts w:ascii="Times New Roman" w:eastAsia="Times New Roman" w:hAnsi="Times New Roman" w:cs="Times New Roman"/>
+          <w:sz w:val="24"/>
+          <w:szCs w:val="24"/>
+          <w:lang w:val="es-CO" w:eastAsia="es-CO"/>
+        </w:rPr>
+        <w:t>Rotado derecha (3</w:t>
       </w:r>
       <w:r>
         <w:rPr>
@@ -2886,7 +2855,7 @@
           <w:rFonts w:ascii="Times New Roman" w:eastAsia="Times New Roman" w:hAnsi="Times New Roman" w:cs="Times New Roman"/>
           <w:sz w:val="24"/>
           <w:szCs w:val="24"/>
-          <w:lang w:val="es-CO" w:eastAsia="es-CO"/>
+          <w:lang w:val="en-US" w:eastAsia="es-CO"/>
         </w:rPr>
       </w:pPr>
       <w:r>
@@ -2896,7 +2865,7 @@
           <w:bCs/>
           <w:sz w:val="24"/>
           <w:szCs w:val="24"/>
-          <w:lang w:val="es-CO" w:eastAsia="es-CO"/>
+          <w:lang w:val="en-US" w:eastAsia="es-CO"/>
         </w:rPr>
         <w:t>Enmascaramiento:</w:t>
       </w:r>
@@ -2929,7 +2898,7 @@
           <w:rFonts w:ascii="Courier New" w:eastAsia="Times New Roman" w:hAnsi="Courier New" w:cs="Courier New"/>
           <w:sz w:val="20"/>
           <w:szCs w:val="20"/>
-          <w:lang w:val="es-CO" w:eastAsia="es-CO"/>
+          <w:lang w:val="en-US" w:eastAsia="es-CO"/>
         </w:rPr>
       </w:pPr>
       <w:r>
@@ -2937,29 +2906,9 @@
           <w:rFonts w:ascii="Courier New" w:eastAsia="Times New Roman" w:hAnsi="Courier New" w:cs="Courier New"/>
           <w:sz w:val="20"/>
           <w:szCs w:val="20"/>
-          <w:lang w:val="es-CO" w:eastAsia="es-CO"/>
-        </w:rPr>
-        <w:t xml:space="preserve">S(k) = </w:t>
-      </w:r>
-      <w:proofErr w:type="gramStart"/>
-      <w:r>
-        <w:rPr>
-          <w:rFonts w:ascii="Courier New" w:eastAsia="Times New Roman" w:hAnsi="Courier New" w:cs="Courier New"/>
-          <w:sz w:val="20"/>
-          <w:szCs w:val="20"/>
-          <w:lang w:val="es-CO" w:eastAsia="es-CO"/>
-        </w:rPr>
-        <w:t>ID(</w:t>
-      </w:r>
-      <w:proofErr w:type="gramEnd"/>
-      <w:r>
-        <w:rPr>
-          <w:rFonts w:ascii="Courier New" w:eastAsia="Times New Roman" w:hAnsi="Courier New" w:cs="Courier New"/>
-          <w:sz w:val="20"/>
-          <w:szCs w:val="20"/>
-          <w:lang w:val="es-CO" w:eastAsia="es-CO"/>
-        </w:rPr>
-        <w:t>k + s) + M(k)</w:t>
+          <w:lang w:val="en-US" w:eastAsia="es-CO"/>
+        </w:rPr>
+        <w:t>S(k) = ID(k + s) + M(k)</w:t>
       </w:r>
     </w:p>
     <w:p>
@@ -2982,27 +2931,7 @@
           <w:szCs w:val="24"/>
           <w:lang w:val="es-CO" w:eastAsia="es-CO"/>
         </w:rPr>
-        <w:t>Esto genera archivos .</w:t>
-      </w:r>
-      <w:proofErr w:type="spellStart"/>
-      <w:r>
-        <w:rPr>
-          <w:rFonts w:ascii="Times New Roman" w:eastAsia="Times New Roman" w:hAnsi="Times New Roman" w:cs="Times New Roman"/>
-          <w:sz w:val="24"/>
-          <w:szCs w:val="24"/>
-          <w:lang w:val="es-CO" w:eastAsia="es-CO"/>
-        </w:rPr>
-        <w:t>txt</w:t>
-      </w:r>
-      <w:proofErr w:type="spellEnd"/>
-      <w:r>
-        <w:rPr>
-          <w:rFonts w:ascii="Times New Roman" w:eastAsia="Times New Roman" w:hAnsi="Times New Roman" w:cs="Times New Roman"/>
-          <w:sz w:val="24"/>
-          <w:szCs w:val="24"/>
-          <w:lang w:val="es-CO" w:eastAsia="es-CO"/>
-        </w:rPr>
-        <w:t xml:space="preserve"> con resultados que se pueden comparar en cada paso de transformación.</w:t>
+        <w:t>Esto genera archivos .txt con resultados que se pueden comparar en cada paso de transformación.</w:t>
       </w:r>
     </w:p>
     <w:p>
@@ -3144,6 +3073,15 @@
           <w:szCs w:val="20"/>
           <w:lang w:val="es-CO" w:eastAsia="es-CO"/>
         </w:rPr>
+        <w:t xml:space="preserve">Paso 1: </w:t>
+      </w:r>
+      <w:r>
+        <w:rPr>
+          <w:rFonts w:ascii="Courier New" w:eastAsia="Times New Roman" w:hAnsi="Courier New" w:cs="Courier New"/>
+          <w:sz w:val="20"/>
+          <w:szCs w:val="20"/>
+          <w:lang w:val="es-CO" w:eastAsia="es-CO"/>
+        </w:rPr>
         <w:t>M_O → TA → M → TXT1 → M_D1</w:t>
       </w:r>
     </w:p>
@@ -3185,6 +3123,15 @@
           <w:szCs w:val="20"/>
           <w:lang w:val="es-CO" w:eastAsia="es-CO"/>
         </w:rPr>
+        <w:t xml:space="preserve">Paso 2: </w:t>
+      </w:r>
+      <w:r>
+        <w:rPr>
+          <w:rFonts w:ascii="Courier New" w:eastAsia="Times New Roman" w:hAnsi="Courier New" w:cs="Courier New"/>
+          <w:sz w:val="20"/>
+          <w:szCs w:val="20"/>
+          <w:lang w:val="es-CO" w:eastAsia="es-CO"/>
+        </w:rPr>
         <w:t>M_D1 → TA → M → TXT2 → M_D2</w:t>
       </w:r>
     </w:p>
@@ -3226,6 +3173,15 @@
           <w:szCs w:val="20"/>
           <w:lang w:val="es-CO" w:eastAsia="es-CO"/>
         </w:rPr>
+        <w:t xml:space="preserve">Paso 3: </w:t>
+      </w:r>
+      <w:r>
+        <w:rPr>
+          <w:rFonts w:ascii="Courier New" w:eastAsia="Times New Roman" w:hAnsi="Courier New" w:cs="Courier New"/>
+          <w:sz w:val="20"/>
+          <w:szCs w:val="20"/>
+          <w:lang w:val="es-CO" w:eastAsia="es-CO"/>
+        </w:rPr>
         <w:t>M_D2 → TA</w:t>
       </w:r>
       <w:r>
@@ -3323,27 +3279,7 @@
           <w:szCs w:val="24"/>
           <w:lang w:val="es-CO" w:eastAsia="es-CO"/>
         </w:rPr>
-        <w:t>Archivos .</w:t>
-      </w:r>
-      <w:proofErr w:type="spellStart"/>
-      <w:r>
-        <w:rPr>
-          <w:rFonts w:ascii="Times New Roman" w:eastAsia="Times New Roman" w:hAnsi="Times New Roman" w:cs="Times New Roman"/>
-          <w:sz w:val="24"/>
-          <w:szCs w:val="24"/>
-          <w:lang w:val="es-CO" w:eastAsia="es-CO"/>
-        </w:rPr>
-        <w:t>txt</w:t>
-      </w:r>
-      <w:proofErr w:type="spellEnd"/>
-      <w:r>
-        <w:rPr>
-          <w:rFonts w:ascii="Times New Roman" w:eastAsia="Times New Roman" w:hAnsi="Times New Roman" w:cs="Times New Roman"/>
-          <w:sz w:val="24"/>
-          <w:szCs w:val="24"/>
-          <w:lang w:val="es-CO" w:eastAsia="es-CO"/>
-        </w:rPr>
-        <w:t xml:space="preserve"> (TXT1, TXT2)</w:t>
+        <w:t>Archivos .txt (TXT1, TXT2)</w:t>
       </w:r>
     </w:p>
     <w:p>
@@ -3458,7 +3394,16 @@
           <w:szCs w:val="24"/>
           <w:lang w:val="es-CO" w:eastAsia="es-CO"/>
         </w:rPr>
-        <w:t xml:space="preserve"> Aplicar las transformaciones e ir comparando los resultados intermedios con los archivos TXT para descubrir el orden correcto.</w:t>
+        <w:t xml:space="preserve"> </w:t>
+      </w:r>
+      <w:r>
+        <w:rPr>
+          <w:rFonts w:ascii="Times New Roman" w:eastAsia="Times New Roman" w:hAnsi="Times New Roman" w:cs="Times New Roman"/>
+          <w:sz w:val="24"/>
+          <w:szCs w:val="24"/>
+          <w:lang w:eastAsia="es-CO"/>
+        </w:rPr>
+        <w:t>Aplicar las transformaciones e ir comparando los resultados intermedios con los archivos TXT para descubrir el orden correcto. Además, este proceso implica realizar ingeniería inversa, ya que debemos partir del paso 3 y retroceder hasta llegar al paso 1.</w:t>
       </w:r>
     </w:p>
     <w:p>
@@ -3497,6 +3442,18 @@
           <w:lang w:val="es-CO" w:eastAsia="es-CO"/>
         </w:rPr>
         <w:t>5. Funciones necesarias en C++</w:t>
+      </w:r>
+      <w:r>
+        <w:rPr>
+          <w:rFonts w:ascii="Times New Roman" w:eastAsia="Times New Roman" w:hAnsi="Times New Roman" w:cs="Times New Roman"/>
+          <w:b/>
+          <w:bCs/>
+          <w:kern w:val="36"/>
+          <w:sz w:val="48"/>
+          <w:szCs w:val="48"/>
+          <w:lang w:val="es-CO" w:eastAsia="es-CO"/>
+        </w:rPr>
+        <w:t xml:space="preserve"> (Qt)</w:t>
       </w:r>
     </w:p>
     <w:tbl>
@@ -3614,7 +3571,6 @@
                 <w:lang w:val="es-CO" w:eastAsia="es-CO"/>
               </w:rPr>
             </w:pPr>
-            <w:proofErr w:type="spellStart"/>
             <w:r>
               <w:rPr>
                 <w:rFonts w:ascii="Courier New" w:eastAsia="Times New Roman" w:hAnsi="Courier New" w:cs="Courier New"/>
@@ -3622,17 +3578,7 @@
                 <w:szCs w:val="20"/>
                 <w:lang w:val="es-CO" w:eastAsia="es-CO"/>
               </w:rPr>
-              <w:t>xorImagen</w:t>
-            </w:r>
-            <w:proofErr w:type="spellEnd"/>
-            <w:r>
-              <w:rPr>
-                <w:rFonts w:ascii="Courier New" w:eastAsia="Times New Roman" w:hAnsi="Courier New" w:cs="Courier New"/>
-                <w:sz w:val="20"/>
-                <w:szCs w:val="20"/>
-                <w:lang w:val="es-CO" w:eastAsia="es-CO"/>
-              </w:rPr>
-              <w:t>(...)</w:t>
+              <w:t>xorImagen(...)</w:t>
             </w:r>
           </w:p>
         </w:tc>
@@ -3690,7 +3636,6 @@
                 <w:lang w:val="es-CO" w:eastAsia="es-CO"/>
               </w:rPr>
             </w:pPr>
-            <w:proofErr w:type="spellStart"/>
             <w:r>
               <w:rPr>
                 <w:rFonts w:ascii="Courier New" w:eastAsia="Times New Roman" w:hAnsi="Courier New" w:cs="Courier New"/>
@@ -3698,17 +3643,7 @@
                 <w:szCs w:val="20"/>
                 <w:lang w:val="es-CO" w:eastAsia="es-CO"/>
               </w:rPr>
-              <w:t>rotarBitsDerecha</w:t>
-            </w:r>
-            <w:proofErr w:type="spellEnd"/>
-            <w:r>
-              <w:rPr>
-                <w:rFonts w:ascii="Courier New" w:eastAsia="Times New Roman" w:hAnsi="Courier New" w:cs="Courier New"/>
-                <w:sz w:val="20"/>
-                <w:szCs w:val="20"/>
-                <w:lang w:val="es-CO" w:eastAsia="es-CO"/>
-              </w:rPr>
-              <w:t>(...)</w:t>
+              <w:t>rotarBitsDerecha(...)</w:t>
             </w:r>
           </w:p>
         </w:tc>
@@ -3766,7 +3701,6 @@
                 <w:lang w:val="es-CO" w:eastAsia="es-CO"/>
               </w:rPr>
             </w:pPr>
-            <w:proofErr w:type="spellStart"/>
             <w:r>
               <w:rPr>
                 <w:rFonts w:ascii="Courier New" w:eastAsia="Times New Roman" w:hAnsi="Courier New" w:cs="Courier New"/>
@@ -3774,17 +3708,7 @@
                 <w:szCs w:val="20"/>
                 <w:lang w:val="es-CO" w:eastAsia="es-CO"/>
               </w:rPr>
-              <w:t>rotarBitsIzquierda</w:t>
-            </w:r>
-            <w:proofErr w:type="spellEnd"/>
-            <w:r>
-              <w:rPr>
-                <w:rFonts w:ascii="Courier New" w:eastAsia="Times New Roman" w:hAnsi="Courier New" w:cs="Courier New"/>
-                <w:sz w:val="20"/>
-                <w:szCs w:val="20"/>
-                <w:lang w:val="es-CO" w:eastAsia="es-CO"/>
-              </w:rPr>
-              <w:t>(...)</w:t>
+              <w:t>rotarBitsIzquierda(...)</w:t>
             </w:r>
           </w:p>
         </w:tc>
@@ -3842,7 +3766,6 @@
                 <w:lang w:val="es-CO" w:eastAsia="es-CO"/>
               </w:rPr>
             </w:pPr>
-            <w:proofErr w:type="spellStart"/>
             <w:r>
               <w:rPr>
                 <w:rFonts w:ascii="Courier New" w:eastAsia="Times New Roman" w:hAnsi="Courier New" w:cs="Courier New"/>
@@ -3850,17 +3773,7 @@
                 <w:szCs w:val="20"/>
                 <w:lang w:val="es-CO" w:eastAsia="es-CO"/>
               </w:rPr>
-              <w:t>loadPixels</w:t>
-            </w:r>
-            <w:proofErr w:type="spellEnd"/>
-            <w:r>
-              <w:rPr>
-                <w:rFonts w:ascii="Courier New" w:eastAsia="Times New Roman" w:hAnsi="Courier New" w:cs="Courier New"/>
-                <w:sz w:val="20"/>
-                <w:szCs w:val="20"/>
-                <w:lang w:val="es-CO" w:eastAsia="es-CO"/>
-              </w:rPr>
-              <w:t>(...)</w:t>
+              <w:t>loadPixels(...)</w:t>
             </w:r>
           </w:p>
         </w:tc>
@@ -3918,7 +3831,6 @@
                 <w:lang w:val="es-CO" w:eastAsia="es-CO"/>
               </w:rPr>
             </w:pPr>
-            <w:proofErr w:type="spellStart"/>
             <w:r>
               <w:rPr>
                 <w:rFonts w:ascii="Courier New" w:eastAsia="Times New Roman" w:hAnsi="Courier New" w:cs="Courier New"/>
@@ -3926,17 +3838,7 @@
                 <w:szCs w:val="20"/>
                 <w:lang w:val="es-CO" w:eastAsia="es-CO"/>
               </w:rPr>
-              <w:t>exportImage</w:t>
-            </w:r>
-            <w:proofErr w:type="spellEnd"/>
-            <w:r>
-              <w:rPr>
-                <w:rFonts w:ascii="Courier New" w:eastAsia="Times New Roman" w:hAnsi="Courier New" w:cs="Courier New"/>
-                <w:sz w:val="20"/>
-                <w:szCs w:val="20"/>
-                <w:lang w:val="es-CO" w:eastAsia="es-CO"/>
-              </w:rPr>
-              <w:t>(...)</w:t>
+              <w:t>exportImage(...)</w:t>
             </w:r>
           </w:p>
         </w:tc>
@@ -3994,7 +3896,6 @@
                 <w:lang w:val="es-CO" w:eastAsia="es-CO"/>
               </w:rPr>
             </w:pPr>
-            <w:proofErr w:type="spellStart"/>
             <w:r>
               <w:rPr>
                 <w:rFonts w:ascii="Courier New" w:eastAsia="Times New Roman" w:hAnsi="Courier New" w:cs="Courier New"/>
@@ -4003,17 +3904,7 @@
                 <w:lang w:val="es-CO" w:eastAsia="es-CO"/>
               </w:rPr>
               <w:lastRenderedPageBreak/>
-              <w:t>loadSeedMasking</w:t>
-            </w:r>
-            <w:proofErr w:type="spellEnd"/>
-            <w:r>
-              <w:rPr>
-                <w:rFonts w:ascii="Courier New" w:eastAsia="Times New Roman" w:hAnsi="Courier New" w:cs="Courier New"/>
-                <w:sz w:val="20"/>
-                <w:szCs w:val="20"/>
-                <w:lang w:val="es-CO" w:eastAsia="es-CO"/>
-              </w:rPr>
-              <w:t>(...)</w:t>
+              <w:t>loadSeedMasking(...)</w:t>
             </w:r>
           </w:p>
         </w:tc>
@@ -4043,19 +3934,8 @@
                 <w:szCs w:val="24"/>
                 <w:lang w:val="es-CO" w:eastAsia="es-CO"/>
               </w:rPr>
-              <w:t>Carga semilla y datos RGB de un archivo .</w:t>
+              <w:t>Carga semilla y datos RGB de un archivo .txt</w:t>
             </w:r>
-            <w:proofErr w:type="spellStart"/>
-            <w:r>
-              <w:rPr>
-                <w:rFonts w:ascii="Times New Roman" w:eastAsia="Times New Roman" w:hAnsi="Times New Roman" w:cs="Times New Roman"/>
-                <w:sz w:val="24"/>
-                <w:szCs w:val="24"/>
-                <w:lang w:val="es-CO" w:eastAsia="es-CO"/>
-              </w:rPr>
-              <w:t>txt</w:t>
-            </w:r>
-            <w:proofErr w:type="spellEnd"/>
           </w:p>
         </w:tc>
       </w:tr>
@@ -4230,27 +4110,7 @@
           <w:szCs w:val="24"/>
           <w:lang w:val="es-CO" w:eastAsia="es-CO"/>
         </w:rPr>
-        <w:t>El algoritmo final deberá iterar combinaciones de transformaciones posibles y verificar si los resultados parciales coinciden con los datos en los archivos .</w:t>
-      </w:r>
-      <w:proofErr w:type="spellStart"/>
-      <w:r>
-        <w:rPr>
-          <w:rFonts w:ascii="Times New Roman" w:eastAsia="Times New Roman" w:hAnsi="Times New Roman" w:cs="Times New Roman"/>
-          <w:sz w:val="24"/>
-          <w:szCs w:val="24"/>
-          <w:lang w:val="es-CO" w:eastAsia="es-CO"/>
-        </w:rPr>
-        <w:t>txt</w:t>
-      </w:r>
-      <w:proofErr w:type="spellEnd"/>
-      <w:r>
-        <w:rPr>
-          <w:rFonts w:ascii="Times New Roman" w:eastAsia="Times New Roman" w:hAnsi="Times New Roman" w:cs="Times New Roman"/>
-          <w:sz w:val="24"/>
-          <w:szCs w:val="24"/>
-          <w:lang w:val="es-CO" w:eastAsia="es-CO"/>
-        </w:rPr>
-        <w:t>.</w:t>
+        <w:t>El algoritmo final deberá iterar combinaciones de transformaciones posibles y verificar si los resultados parciales coinciden con los datos en los archivos .txt.</w:t>
       </w:r>
     </w:p>
     <w:p>

</xml_diff>

<commit_message>
Corrección en el documento
</commit_message>
<xml_diff>
--- a/Desafío-I/Informe de análisis (Desafío I).docx
+++ b/Desafío-I/Informe de análisis (Desafío I).docx
@@ -218,7 +218,13 @@
         <w:rPr>
           <w:rFonts w:cs="Times New Roman"/>
         </w:rPr>
-        <w:t>Aníbal Guerra Soler y Eduard Rodríguez Ramírez</w:t>
+        <w:t xml:space="preserve">Aníbal Guerra Soler y </w:t>
+      </w:r>
+      <w:r>
+        <w:rPr>
+          <w:rFonts w:cs="Times New Roman"/>
+        </w:rPr>
+        <w:t>Augusto Salazar</w:t>
       </w:r>
     </w:p>
     <w:p>
@@ -501,7 +507,27 @@
           <w:szCs w:val="24"/>
           <w:lang w:val="es-CO" w:eastAsia="es-CO"/>
         </w:rPr>
-        <w:t>Archivos .txt con los resultados de enmascaramientos.</w:t>
+        <w:t>Archivos .</w:t>
+      </w:r>
+      <w:proofErr w:type="spellStart"/>
+      <w:r>
+        <w:rPr>
+          <w:rFonts w:ascii="Times New Roman" w:eastAsia="Times New Roman" w:hAnsi="Times New Roman" w:cs="Times New Roman"/>
+          <w:sz w:val="24"/>
+          <w:szCs w:val="24"/>
+          <w:lang w:val="es-CO" w:eastAsia="es-CO"/>
+        </w:rPr>
+        <w:t>txt</w:t>
+      </w:r>
+      <w:proofErr w:type="spellEnd"/>
+      <w:r>
+        <w:rPr>
+          <w:rFonts w:ascii="Times New Roman" w:eastAsia="Times New Roman" w:hAnsi="Times New Roman" w:cs="Times New Roman"/>
+          <w:sz w:val="24"/>
+          <w:szCs w:val="24"/>
+          <w:lang w:val="es-CO" w:eastAsia="es-CO"/>
+        </w:rPr>
+        <w:t xml:space="preserve"> con los resultados de enmascaramientos.</w:t>
       </w:r>
     </w:p>
     <w:p>
@@ -2858,6 +2884,7 @@
           <w:lang w:val="en-US" w:eastAsia="es-CO"/>
         </w:rPr>
       </w:pPr>
+      <w:proofErr w:type="spellStart"/>
       <w:r>
         <w:rPr>
           <w:rFonts w:ascii="Times New Roman" w:eastAsia="Times New Roman" w:hAnsi="Times New Roman" w:cs="Times New Roman"/>
@@ -2867,7 +2894,19 @@
           <w:szCs w:val="24"/>
           <w:lang w:val="en-US" w:eastAsia="es-CO"/>
         </w:rPr>
-        <w:t>Enmascaramiento:</w:t>
+        <w:t>Enmascaramiento</w:t>
+      </w:r>
+      <w:proofErr w:type="spellEnd"/>
+      <w:r>
+        <w:rPr>
+          <w:rFonts w:ascii="Times New Roman" w:eastAsia="Times New Roman" w:hAnsi="Times New Roman" w:cs="Times New Roman"/>
+          <w:b/>
+          <w:bCs/>
+          <w:sz w:val="24"/>
+          <w:szCs w:val="24"/>
+          <w:lang w:val="en-US" w:eastAsia="es-CO"/>
+        </w:rPr>
+        <w:t>:</w:t>
       </w:r>
     </w:p>
     <w:p>
@@ -2931,7 +2970,27 @@
           <w:szCs w:val="24"/>
           <w:lang w:val="es-CO" w:eastAsia="es-CO"/>
         </w:rPr>
-        <w:t>Esto genera archivos .txt con resultados que se pueden comparar en cada paso de transformación.</w:t>
+        <w:t>Esto genera archivos .</w:t>
+      </w:r>
+      <w:proofErr w:type="spellStart"/>
+      <w:r>
+        <w:rPr>
+          <w:rFonts w:ascii="Times New Roman" w:eastAsia="Times New Roman" w:hAnsi="Times New Roman" w:cs="Times New Roman"/>
+          <w:sz w:val="24"/>
+          <w:szCs w:val="24"/>
+          <w:lang w:val="es-CO" w:eastAsia="es-CO"/>
+        </w:rPr>
+        <w:t>txt</w:t>
+      </w:r>
+      <w:proofErr w:type="spellEnd"/>
+      <w:r>
+        <w:rPr>
+          <w:rFonts w:ascii="Times New Roman" w:eastAsia="Times New Roman" w:hAnsi="Times New Roman" w:cs="Times New Roman"/>
+          <w:sz w:val="24"/>
+          <w:szCs w:val="24"/>
+          <w:lang w:val="es-CO" w:eastAsia="es-CO"/>
+        </w:rPr>
+        <w:t xml:space="preserve"> con resultados que se pueden comparar en cada paso de transformación.</w:t>
       </w:r>
     </w:p>
     <w:p>
@@ -3279,7 +3338,27 @@
           <w:szCs w:val="24"/>
           <w:lang w:val="es-CO" w:eastAsia="es-CO"/>
         </w:rPr>
-        <w:t>Archivos .txt (TXT1, TXT2)</w:t>
+        <w:t>Archivos .</w:t>
+      </w:r>
+      <w:proofErr w:type="spellStart"/>
+      <w:r>
+        <w:rPr>
+          <w:rFonts w:ascii="Times New Roman" w:eastAsia="Times New Roman" w:hAnsi="Times New Roman" w:cs="Times New Roman"/>
+          <w:sz w:val="24"/>
+          <w:szCs w:val="24"/>
+          <w:lang w:val="es-CO" w:eastAsia="es-CO"/>
+        </w:rPr>
+        <w:t>txt</w:t>
+      </w:r>
+      <w:proofErr w:type="spellEnd"/>
+      <w:r>
+        <w:rPr>
+          <w:rFonts w:ascii="Times New Roman" w:eastAsia="Times New Roman" w:hAnsi="Times New Roman" w:cs="Times New Roman"/>
+          <w:sz w:val="24"/>
+          <w:szCs w:val="24"/>
+          <w:lang w:val="es-CO" w:eastAsia="es-CO"/>
+        </w:rPr>
+        <w:t xml:space="preserve"> (TXT1, TXT2)</w:t>
       </w:r>
     </w:p>
     <w:p>
@@ -3571,6 +3650,7 @@
                 <w:lang w:val="es-CO" w:eastAsia="es-CO"/>
               </w:rPr>
             </w:pPr>
+            <w:proofErr w:type="spellStart"/>
             <w:r>
               <w:rPr>
                 <w:rFonts w:ascii="Courier New" w:eastAsia="Times New Roman" w:hAnsi="Courier New" w:cs="Courier New"/>
@@ -3578,7 +3658,17 @@
                 <w:szCs w:val="20"/>
                 <w:lang w:val="es-CO" w:eastAsia="es-CO"/>
               </w:rPr>
-              <w:t>xorImagen(...)</w:t>
+              <w:t>xorImagen</w:t>
+            </w:r>
+            <w:proofErr w:type="spellEnd"/>
+            <w:r>
+              <w:rPr>
+                <w:rFonts w:ascii="Courier New" w:eastAsia="Times New Roman" w:hAnsi="Courier New" w:cs="Courier New"/>
+                <w:sz w:val="20"/>
+                <w:szCs w:val="20"/>
+                <w:lang w:val="es-CO" w:eastAsia="es-CO"/>
+              </w:rPr>
+              <w:t>(...)</w:t>
             </w:r>
           </w:p>
         </w:tc>
@@ -3636,6 +3726,7 @@
                 <w:lang w:val="es-CO" w:eastAsia="es-CO"/>
               </w:rPr>
             </w:pPr>
+            <w:proofErr w:type="spellStart"/>
             <w:r>
               <w:rPr>
                 <w:rFonts w:ascii="Courier New" w:eastAsia="Times New Roman" w:hAnsi="Courier New" w:cs="Courier New"/>
@@ -3643,7 +3734,17 @@
                 <w:szCs w:val="20"/>
                 <w:lang w:val="es-CO" w:eastAsia="es-CO"/>
               </w:rPr>
-              <w:t>rotarBitsDerecha(...)</w:t>
+              <w:t>rotarBitsDerecha</w:t>
+            </w:r>
+            <w:proofErr w:type="spellEnd"/>
+            <w:r>
+              <w:rPr>
+                <w:rFonts w:ascii="Courier New" w:eastAsia="Times New Roman" w:hAnsi="Courier New" w:cs="Courier New"/>
+                <w:sz w:val="20"/>
+                <w:szCs w:val="20"/>
+                <w:lang w:val="es-CO" w:eastAsia="es-CO"/>
+              </w:rPr>
+              <w:t>(...)</w:t>
             </w:r>
           </w:p>
         </w:tc>
@@ -3701,6 +3802,7 @@
                 <w:lang w:val="es-CO" w:eastAsia="es-CO"/>
               </w:rPr>
             </w:pPr>
+            <w:proofErr w:type="spellStart"/>
             <w:r>
               <w:rPr>
                 <w:rFonts w:ascii="Courier New" w:eastAsia="Times New Roman" w:hAnsi="Courier New" w:cs="Courier New"/>
@@ -3708,7 +3810,17 @@
                 <w:szCs w:val="20"/>
                 <w:lang w:val="es-CO" w:eastAsia="es-CO"/>
               </w:rPr>
-              <w:t>rotarBitsIzquierda(...)</w:t>
+              <w:t>rotarBitsIzquierda</w:t>
+            </w:r>
+            <w:proofErr w:type="spellEnd"/>
+            <w:r>
+              <w:rPr>
+                <w:rFonts w:ascii="Courier New" w:eastAsia="Times New Roman" w:hAnsi="Courier New" w:cs="Courier New"/>
+                <w:sz w:val="20"/>
+                <w:szCs w:val="20"/>
+                <w:lang w:val="es-CO" w:eastAsia="es-CO"/>
+              </w:rPr>
+              <w:t>(...)</w:t>
             </w:r>
           </w:p>
         </w:tc>
@@ -3766,6 +3878,7 @@
                 <w:lang w:val="es-CO" w:eastAsia="es-CO"/>
               </w:rPr>
             </w:pPr>
+            <w:proofErr w:type="spellStart"/>
             <w:r>
               <w:rPr>
                 <w:rFonts w:ascii="Courier New" w:eastAsia="Times New Roman" w:hAnsi="Courier New" w:cs="Courier New"/>
@@ -3773,7 +3886,17 @@
                 <w:szCs w:val="20"/>
                 <w:lang w:val="es-CO" w:eastAsia="es-CO"/>
               </w:rPr>
-              <w:t>loadPixels(...)</w:t>
+              <w:t>loadPixels</w:t>
+            </w:r>
+            <w:proofErr w:type="spellEnd"/>
+            <w:r>
+              <w:rPr>
+                <w:rFonts w:ascii="Courier New" w:eastAsia="Times New Roman" w:hAnsi="Courier New" w:cs="Courier New"/>
+                <w:sz w:val="20"/>
+                <w:szCs w:val="20"/>
+                <w:lang w:val="es-CO" w:eastAsia="es-CO"/>
+              </w:rPr>
+              <w:t>(...)</w:t>
             </w:r>
           </w:p>
         </w:tc>
@@ -3831,6 +3954,7 @@
                 <w:lang w:val="es-CO" w:eastAsia="es-CO"/>
               </w:rPr>
             </w:pPr>
+            <w:proofErr w:type="spellStart"/>
             <w:r>
               <w:rPr>
                 <w:rFonts w:ascii="Courier New" w:eastAsia="Times New Roman" w:hAnsi="Courier New" w:cs="Courier New"/>
@@ -3838,7 +3962,17 @@
                 <w:szCs w:val="20"/>
                 <w:lang w:val="es-CO" w:eastAsia="es-CO"/>
               </w:rPr>
-              <w:t>exportImage(...)</w:t>
+              <w:t>exportImage</w:t>
+            </w:r>
+            <w:proofErr w:type="spellEnd"/>
+            <w:r>
+              <w:rPr>
+                <w:rFonts w:ascii="Courier New" w:eastAsia="Times New Roman" w:hAnsi="Courier New" w:cs="Courier New"/>
+                <w:sz w:val="20"/>
+                <w:szCs w:val="20"/>
+                <w:lang w:val="es-CO" w:eastAsia="es-CO"/>
+              </w:rPr>
+              <w:t>(...)</w:t>
             </w:r>
           </w:p>
         </w:tc>
@@ -3896,6 +4030,7 @@
                 <w:lang w:val="es-CO" w:eastAsia="es-CO"/>
               </w:rPr>
             </w:pPr>
+            <w:proofErr w:type="spellStart"/>
             <w:r>
               <w:rPr>
                 <w:rFonts w:ascii="Courier New" w:eastAsia="Times New Roman" w:hAnsi="Courier New" w:cs="Courier New"/>
@@ -3904,7 +4039,17 @@
                 <w:lang w:val="es-CO" w:eastAsia="es-CO"/>
               </w:rPr>
               <w:lastRenderedPageBreak/>
-              <w:t>loadSeedMasking(...)</w:t>
+              <w:t>loadSeedMasking</w:t>
+            </w:r>
+            <w:proofErr w:type="spellEnd"/>
+            <w:r>
+              <w:rPr>
+                <w:rFonts w:ascii="Courier New" w:eastAsia="Times New Roman" w:hAnsi="Courier New" w:cs="Courier New"/>
+                <w:sz w:val="20"/>
+                <w:szCs w:val="20"/>
+                <w:lang w:val="es-CO" w:eastAsia="es-CO"/>
+              </w:rPr>
+              <w:t>(...)</w:t>
             </w:r>
           </w:p>
         </w:tc>
@@ -3934,8 +4079,19 @@
                 <w:szCs w:val="24"/>
                 <w:lang w:val="es-CO" w:eastAsia="es-CO"/>
               </w:rPr>
-              <w:t>Carga semilla y datos RGB de un archivo .txt</w:t>
+              <w:t>Carga semilla y datos RGB de un archivo .</w:t>
             </w:r>
+            <w:proofErr w:type="spellStart"/>
+            <w:r>
+              <w:rPr>
+                <w:rFonts w:ascii="Times New Roman" w:eastAsia="Times New Roman" w:hAnsi="Times New Roman" w:cs="Times New Roman"/>
+                <w:sz w:val="24"/>
+                <w:szCs w:val="24"/>
+                <w:lang w:val="es-CO" w:eastAsia="es-CO"/>
+              </w:rPr>
+              <w:t>txt</w:t>
+            </w:r>
+            <w:proofErr w:type="spellEnd"/>
           </w:p>
         </w:tc>
       </w:tr>
@@ -4110,7 +4266,27 @@
           <w:szCs w:val="24"/>
           <w:lang w:val="es-CO" w:eastAsia="es-CO"/>
         </w:rPr>
-        <w:t>El algoritmo final deberá iterar combinaciones de transformaciones posibles y verificar si los resultados parciales coinciden con los datos en los archivos .txt.</w:t>
+        <w:t>El algoritmo final deberá iterar combinaciones de transformaciones posibles y verificar si los resultados parciales coinciden con los datos en los archivos .</w:t>
+      </w:r>
+      <w:proofErr w:type="spellStart"/>
+      <w:r>
+        <w:rPr>
+          <w:rFonts w:ascii="Times New Roman" w:eastAsia="Times New Roman" w:hAnsi="Times New Roman" w:cs="Times New Roman"/>
+          <w:sz w:val="24"/>
+          <w:szCs w:val="24"/>
+          <w:lang w:val="es-CO" w:eastAsia="es-CO"/>
+        </w:rPr>
+        <w:t>txt</w:t>
+      </w:r>
+      <w:proofErr w:type="spellEnd"/>
+      <w:r>
+        <w:rPr>
+          <w:rFonts w:ascii="Times New Roman" w:eastAsia="Times New Roman" w:hAnsi="Times New Roman" w:cs="Times New Roman"/>
+          <w:sz w:val="24"/>
+          <w:szCs w:val="24"/>
+          <w:lang w:val="es-CO" w:eastAsia="es-CO"/>
+        </w:rPr>
+        <w:t>.</w:t>
       </w:r>
     </w:p>
     <w:p>
@@ -5640,6 +5816,7 @@
   <w:style w:type="character" w:default="1" w:styleId="Fuentedeprrafopredeter">
     <w:name w:val="Default Paragraph Font"/>
     <w:uiPriority w:val="1"/>
+    <w:semiHidden/>
     <w:unhideWhenUsed/>
   </w:style>
   <w:style w:type="table" w:default="1" w:styleId="Tablanormal">

</xml_diff>

<commit_message>
Se añadio la función comparar
</commit_message>
<xml_diff>
--- a/Desafío-I/Informe de análisis (Desafío I).docx
+++ b/Desafío-I/Informe de análisis (Desafío I).docx
@@ -957,23 +957,15 @@
         </w:rPr>
         <w:t xml:space="preserve"> </w:t>
       </w:r>
-      <w:r>
-        <w:rPr>
-          <w:rFonts w:ascii="Segoe UI Emoji" w:eastAsia="Times New Roman" w:hAnsi="Segoe UI Emoji" w:cs="Segoe UI Emoji"/>
-          <w:sz w:val="24"/>
-          <w:szCs w:val="24"/>
-          <w:lang w:val="es-CO" w:eastAsia="es-CO"/>
-        </w:rPr>
-        <w:t>❌</w:t>
-      </w:r>
-      <w:r>
-        <w:rPr>
-          <w:rFonts w:ascii="Times New Roman" w:eastAsia="Times New Roman" w:hAnsi="Times New Roman" w:cs="Times New Roman"/>
-          <w:sz w:val="24"/>
-          <w:szCs w:val="24"/>
-          <w:lang w:val="es-CO" w:eastAsia="es-CO"/>
-        </w:rPr>
-        <w:t xml:space="preserve"> </w:t>
+      <w:bookmarkStart w:id="0" w:name="_Hlk195984525"/>
+      <w:r>
+        <w:rPr>
+          <w:rFonts w:ascii="Times New Roman" w:eastAsia="Times New Roman" w:hAnsi="Times New Roman" w:cs="Times New Roman"/>
+          <w:sz w:val="24"/>
+          <w:szCs w:val="24"/>
+          <w:lang w:val="es-CO" w:eastAsia="es-CO"/>
+        </w:rPr>
+        <w:t>(</w:t>
       </w:r>
       <w:r>
         <w:rPr>
@@ -984,22 +976,8 @@
           <w:szCs w:val="24"/>
           <w:lang w:val="es-CO" w:eastAsia="es-CO"/>
         </w:rPr>
-        <w:t>No se recupera el original.</w:t>
-      </w:r>
-    </w:p>
-    <w:p>
-      <w:pPr>
-        <w:widowControl/>
-        <w:autoSpaceDE/>
-        <w:autoSpaceDN/>
-        <w:spacing w:before="100" w:beforeAutospacing="1" w:after="100" w:afterAutospacing="1" w:line="360" w:lineRule="auto"/>
-        <w:rPr>
-          <w:rFonts w:ascii="Times New Roman" w:eastAsia="Times New Roman" w:hAnsi="Times New Roman" w:cs="Times New Roman"/>
-          <w:sz w:val="24"/>
-          <w:szCs w:val="24"/>
-          <w:lang w:val="es-CO" w:eastAsia="es-CO"/>
-        </w:rPr>
-      </w:pPr>
+        <w:t>No se recupera el original</w:t>
+      </w:r>
       <w:r>
         <w:rPr>
           <w:rFonts w:ascii="Times New Roman" w:eastAsia="Times New Roman" w:hAnsi="Times New Roman" w:cs="Times New Roman"/>
@@ -1009,17 +987,23 @@
           <w:szCs w:val="24"/>
           <w:lang w:val="es-CO" w:eastAsia="es-CO"/>
         </w:rPr>
-        <w:t>Conclusión:</w:t>
-      </w:r>
-      <w:r>
-        <w:rPr>
-          <w:rFonts w:ascii="Times New Roman" w:eastAsia="Times New Roman" w:hAnsi="Times New Roman" w:cs="Times New Roman"/>
-          <w:sz w:val="24"/>
-          <w:szCs w:val="24"/>
-          <w:lang w:val="es-CO" w:eastAsia="es-CO"/>
-        </w:rPr>
-        <w:t xml:space="preserve"> Esta operación </w:t>
-      </w:r>
+        <w:t>)</w:t>
+      </w:r>
+    </w:p>
+    <w:bookmarkEnd w:id="0"/>
+    <w:p>
+      <w:pPr>
+        <w:widowControl/>
+        <w:autoSpaceDE/>
+        <w:autoSpaceDN/>
+        <w:spacing w:before="100" w:beforeAutospacing="1" w:after="100" w:afterAutospacing="1" w:line="360" w:lineRule="auto"/>
+        <w:rPr>
+          <w:rFonts w:ascii="Times New Roman" w:eastAsia="Times New Roman" w:hAnsi="Times New Roman" w:cs="Times New Roman"/>
+          <w:sz w:val="24"/>
+          <w:szCs w:val="24"/>
+          <w:lang w:val="es-CO" w:eastAsia="es-CO"/>
+        </w:rPr>
+      </w:pPr>
       <w:r>
         <w:rPr>
           <w:rFonts w:ascii="Times New Roman" w:eastAsia="Times New Roman" w:hAnsi="Times New Roman" w:cs="Times New Roman"/>
@@ -1029,6 +1013,26 @@
           <w:szCs w:val="24"/>
           <w:lang w:val="es-CO" w:eastAsia="es-CO"/>
         </w:rPr>
+        <w:t>Conclusión:</w:t>
+      </w:r>
+      <w:r>
+        <w:rPr>
+          <w:rFonts w:ascii="Times New Roman" w:eastAsia="Times New Roman" w:hAnsi="Times New Roman" w:cs="Times New Roman"/>
+          <w:sz w:val="24"/>
+          <w:szCs w:val="24"/>
+          <w:lang w:val="es-CO" w:eastAsia="es-CO"/>
+        </w:rPr>
+        <w:t xml:space="preserve"> Esta operación </w:t>
+      </w:r>
+      <w:r>
+        <w:rPr>
+          <w:rFonts w:ascii="Times New Roman" w:eastAsia="Times New Roman" w:hAnsi="Times New Roman" w:cs="Times New Roman"/>
+          <w:b/>
+          <w:bCs/>
+          <w:sz w:val="24"/>
+          <w:szCs w:val="24"/>
+          <w:lang w:val="es-CO" w:eastAsia="es-CO"/>
+        </w:rPr>
         <w:t>pierde información</w:t>
       </w:r>
       <w:r>
@@ -1038,25 +1042,7 @@
           <w:szCs w:val="24"/>
           <w:lang w:val="es-CO" w:eastAsia="es-CO"/>
         </w:rPr>
-        <w:t xml:space="preserve">, por lo </w:t>
-      </w:r>
-      <w:r>
-        <w:rPr>
-          <w:rFonts w:ascii="Times New Roman" w:eastAsia="Times New Roman" w:hAnsi="Times New Roman" w:cs="Times New Roman"/>
-          <w:sz w:val="24"/>
-          <w:szCs w:val="24"/>
-          <w:lang w:val="es-CO" w:eastAsia="es-CO"/>
-        </w:rPr>
-        <w:t>tanto,</w:t>
-      </w:r>
-      <w:r>
-        <w:rPr>
-          <w:rFonts w:ascii="Times New Roman" w:eastAsia="Times New Roman" w:hAnsi="Times New Roman" w:cs="Times New Roman"/>
-          <w:sz w:val="24"/>
-          <w:szCs w:val="24"/>
-          <w:lang w:val="es-CO" w:eastAsia="es-CO"/>
-        </w:rPr>
-        <w:t xml:space="preserve"> </w:t>
+        <w:t xml:space="preserve">, por lo tanto, </w:t>
       </w:r>
       <w:r>
         <w:rPr>
@@ -1273,14 +1259,25 @@
           <w:lang w:val="es-CO" w:eastAsia="es-CO"/>
         </w:rPr>
       </w:pPr>
-      <w:r>
-        <w:rPr>
-          <w:rFonts w:ascii="Times New Roman" w:eastAsia="Times New Roman" w:hAnsi="Times New Roman" w:cs="Times New Roman"/>
-          <w:sz w:val="24"/>
-          <w:szCs w:val="24"/>
-          <w:lang w:val="es-CO" w:eastAsia="es-CO"/>
-        </w:rPr>
-        <w:t>Rotado derecha (3</w:t>
+      <w:proofErr w:type="gramStart"/>
+      <w:r>
+        <w:rPr>
+          <w:rFonts w:ascii="Times New Roman" w:eastAsia="Times New Roman" w:hAnsi="Times New Roman" w:cs="Times New Roman"/>
+          <w:sz w:val="24"/>
+          <w:szCs w:val="24"/>
+          <w:lang w:val="es-CO" w:eastAsia="es-CO"/>
+        </w:rPr>
+        <w:t>Rotado derecha</w:t>
+      </w:r>
+      <w:proofErr w:type="gramEnd"/>
+      <w:r>
+        <w:rPr>
+          <w:rFonts w:ascii="Times New Roman" w:eastAsia="Times New Roman" w:hAnsi="Times New Roman" w:cs="Times New Roman"/>
+          <w:sz w:val="24"/>
+          <w:szCs w:val="24"/>
+          <w:lang w:val="es-CO" w:eastAsia="es-CO"/>
+        </w:rPr>
+        <w:t xml:space="preserve"> (3</w:t>
       </w:r>
       <w:r>
         <w:rPr>
@@ -1356,12 +1353,14 @@
       </w:r>
       <w:r>
         <w:rPr>
-          <w:rFonts w:ascii="Segoe UI Symbol" w:eastAsia="Times New Roman" w:hAnsi="Segoe UI Symbol" w:cs="Segoe UI Symbol"/>
-          <w:sz w:val="24"/>
-          <w:szCs w:val="24"/>
-          <w:lang w:val="es-CO" w:eastAsia="es-CO"/>
-        </w:rPr>
-        <w:t>✔</w:t>
+          <w:rFonts w:ascii="Times New Roman" w:eastAsia="Times New Roman" w:hAnsi="Times New Roman" w:cs="Times New Roman"/>
+          <w:b/>
+          <w:bCs/>
+          <w:sz w:val="24"/>
+          <w:szCs w:val="24"/>
+          <w:lang w:val="es-CO" w:eastAsia="es-CO"/>
+        </w:rPr>
+        <w:t>(Se recupera el original)</w:t>
       </w:r>
     </w:p>
     <w:p>
@@ -2409,7 +2408,7 @@
         </w:rPr>
         <w:t xml:space="preserve">1: M/O ^ </w:t>
       </w:r>
-      <w:bookmarkStart w:id="0" w:name="_Hlk195347286"/>
+      <w:bookmarkStart w:id="1" w:name="_Hlk195347286"/>
       <w:r>
         <w:rPr>
           <w:rFonts w:ascii="Courier New" w:eastAsia="Times New Roman" w:hAnsi="Courier New" w:cs="Courier New"/>
@@ -2419,7 +2418,7 @@
         </w:rPr>
         <w:t>M/D</w:t>
       </w:r>
-      <w:bookmarkEnd w:id="0"/>
+      <w:bookmarkEnd w:id="1"/>
     </w:p>
     <w:p>
       <w:pPr>
@@ -2770,6 +2769,29 @@
     <w:p>
       <w:pPr>
         <w:widowControl/>
+        <w:autoSpaceDE/>
+        <w:autoSpaceDN/>
+        <w:spacing w:before="100" w:beforeAutospacing="1" w:after="100" w:afterAutospacing="1" w:line="360" w:lineRule="auto"/>
+        <w:rPr>
+          <w:rFonts w:ascii="Times New Roman" w:eastAsia="Times New Roman" w:hAnsi="Times New Roman" w:cs="Times New Roman"/>
+          <w:sz w:val="24"/>
+          <w:szCs w:val="24"/>
+          <w:lang w:val="es-CO" w:eastAsia="es-CO"/>
+        </w:rPr>
+      </w:pPr>
+      <w:r>
+        <w:rPr>
+          <w:rFonts w:ascii="Times New Roman" w:eastAsia="Times New Roman" w:hAnsi="Times New Roman" w:cs="Times New Roman"/>
+          <w:sz w:val="24"/>
+          <w:szCs w:val="24"/>
+          <w:lang w:val="es-CO" w:eastAsia="es-CO"/>
+        </w:rPr>
+        <w:t>Este análisis nos dio una base sólida para iniciar la codificación del algoritmo de desencriptación, asegurándonos de enfocarnos exclusivamente en las operaciones reversibles. Así, se procedió con la implementación de funciones específicas para rotación visual (izquierda y derecha) y operación XOR, como parte fundamental del proceso.</w:t>
+      </w:r>
+    </w:p>
+    <w:p>
+      <w:pPr>
+        <w:widowControl/>
         <w:numPr>
           <w:ilvl w:val="0"/>
           <w:numId w:val="4"/>
@@ -2894,6 +2916,7 @@
           <w:szCs w:val="24"/>
           <w:lang w:val="en-US" w:eastAsia="es-CO"/>
         </w:rPr>
+        <w:lastRenderedPageBreak/>
         <w:t>Enmascaramiento</w:t>
       </w:r>
       <w:proofErr w:type="spellEnd"/>
@@ -2947,7 +2970,27 @@
           <w:szCs w:val="20"/>
           <w:lang w:val="en-US" w:eastAsia="es-CO"/>
         </w:rPr>
-        <w:t>S(k) = ID(k + s) + M(k)</w:t>
+        <w:t xml:space="preserve">S(k) = </w:t>
+      </w:r>
+      <w:proofErr w:type="gramStart"/>
+      <w:r>
+        <w:rPr>
+          <w:rFonts w:ascii="Courier New" w:eastAsia="Times New Roman" w:hAnsi="Courier New" w:cs="Courier New"/>
+          <w:sz w:val="20"/>
+          <w:szCs w:val="20"/>
+          <w:lang w:val="en-US" w:eastAsia="es-CO"/>
+        </w:rPr>
+        <w:t>ID(</w:t>
+      </w:r>
+      <w:proofErr w:type="gramEnd"/>
+      <w:r>
+        <w:rPr>
+          <w:rFonts w:ascii="Courier New" w:eastAsia="Times New Roman" w:hAnsi="Courier New" w:cs="Courier New"/>
+          <w:sz w:val="20"/>
+          <w:szCs w:val="20"/>
+          <w:lang w:val="en-US" w:eastAsia="es-CO"/>
+        </w:rPr>
+        <w:t>k + s) + M(k)</w:t>
       </w:r>
     </w:p>
     <w:p>
@@ -3015,7 +3058,6 @@
           <w:szCs w:val="24"/>
           <w:lang w:val="es-CO" w:eastAsia="es-CO"/>
         </w:rPr>
-        <w:lastRenderedPageBreak/>
         <w:t>Importancia:</w:t>
       </w:r>
       <w:r>
@@ -3452,7 +3494,7 @@
           <w:rFonts w:ascii="Times New Roman" w:eastAsia="Times New Roman" w:hAnsi="Times New Roman" w:cs="Times New Roman"/>
           <w:sz w:val="24"/>
           <w:szCs w:val="24"/>
-          <w:lang w:val="es-CO" w:eastAsia="es-CO"/>
+          <w:lang w:eastAsia="es-CO"/>
         </w:rPr>
       </w:pPr>
       <w:r>
@@ -3520,7 +3562,7 @@
           <w:szCs w:val="48"/>
           <w:lang w:val="es-CO" w:eastAsia="es-CO"/>
         </w:rPr>
-        <w:t>5. Funciones necesarias en C++</w:t>
+        <w:t>5</w:t>
       </w:r>
       <w:r>
         <w:rPr>
@@ -3532,7 +3574,244 @@
           <w:szCs w:val="48"/>
           <w:lang w:val="es-CO" w:eastAsia="es-CO"/>
         </w:rPr>
-        <w:t xml:space="preserve"> (Qt)</w:t>
+        <w:t xml:space="preserve">. </w:t>
+      </w:r>
+      <w:r>
+        <w:rPr>
+          <w:rFonts w:ascii="Times New Roman" w:eastAsia="Times New Roman" w:hAnsi="Times New Roman" w:cs="Times New Roman"/>
+          <w:b/>
+          <w:bCs/>
+          <w:kern w:val="36"/>
+          <w:sz w:val="48"/>
+          <w:szCs w:val="48"/>
+          <w:lang w:val="es-CO" w:eastAsia="es-CO"/>
+        </w:rPr>
+        <w:t>Metodología y decisiones técnicas</w:t>
+      </w:r>
+    </w:p>
+    <w:p>
+      <w:pPr>
+        <w:widowControl/>
+        <w:autoSpaceDE/>
+        <w:autoSpaceDN/>
+        <w:spacing w:before="100" w:beforeAutospacing="1" w:after="100" w:afterAutospacing="1" w:line="360" w:lineRule="auto"/>
+        <w:rPr>
+          <w:rFonts w:ascii="Times New Roman" w:eastAsia="Times New Roman" w:hAnsi="Times New Roman" w:cs="Times New Roman"/>
+          <w:sz w:val="24"/>
+          <w:szCs w:val="24"/>
+          <w:lang w:val="es-CO" w:eastAsia="es-CO"/>
+        </w:rPr>
+      </w:pPr>
+      <w:r>
+        <w:rPr>
+          <w:rFonts w:ascii="Times New Roman" w:eastAsia="Times New Roman" w:hAnsi="Times New Roman" w:cs="Times New Roman"/>
+          <w:sz w:val="24"/>
+          <w:szCs w:val="24"/>
+          <w:lang w:val="es-CO" w:eastAsia="es-CO"/>
+        </w:rPr>
+        <w:t xml:space="preserve">El desarrollo del Desafío I no fue un simple ejercicio de codificación. Representó una experiencia profunda, tanto a nivel técnico como personal, y exigió habilidades en análisis, </w:t>
+      </w:r>
+      <w:r>
+        <w:rPr>
+          <w:rFonts w:ascii="Times New Roman" w:eastAsia="Times New Roman" w:hAnsi="Times New Roman" w:cs="Times New Roman"/>
+          <w:sz w:val="24"/>
+          <w:szCs w:val="24"/>
+          <w:lang w:val="es-CO" w:eastAsia="es-CO"/>
+        </w:rPr>
+        <w:lastRenderedPageBreak/>
+        <w:t xml:space="preserve">lógica y programación con C++ utilizando el </w:t>
+      </w:r>
+      <w:proofErr w:type="spellStart"/>
+      <w:r>
+        <w:rPr>
+          <w:rFonts w:ascii="Times New Roman" w:eastAsia="Times New Roman" w:hAnsi="Times New Roman" w:cs="Times New Roman"/>
+          <w:sz w:val="24"/>
+          <w:szCs w:val="24"/>
+          <w:lang w:val="es-CO" w:eastAsia="es-CO"/>
+        </w:rPr>
+        <w:t>framework</w:t>
+      </w:r>
+      <w:proofErr w:type="spellEnd"/>
+      <w:r>
+        <w:rPr>
+          <w:rFonts w:ascii="Times New Roman" w:eastAsia="Times New Roman" w:hAnsi="Times New Roman" w:cs="Times New Roman"/>
+          <w:sz w:val="24"/>
+          <w:szCs w:val="24"/>
+          <w:lang w:val="es-CO" w:eastAsia="es-CO"/>
+        </w:rPr>
+        <w:t xml:space="preserve"> Qt. A continuación, se detallan las decisiones metodológicas más importantes tomadas durante el proyecto.</w:t>
+      </w:r>
+    </w:p>
+    <w:p>
+      <w:pPr>
+        <w:widowControl/>
+        <w:autoSpaceDE/>
+        <w:autoSpaceDN/>
+        <w:spacing w:before="100" w:beforeAutospacing="1" w:after="100" w:afterAutospacing="1" w:line="360" w:lineRule="auto"/>
+        <w:rPr>
+          <w:rFonts w:ascii="Times New Roman" w:eastAsia="Times New Roman" w:hAnsi="Times New Roman" w:cs="Times New Roman"/>
+          <w:sz w:val="24"/>
+          <w:szCs w:val="24"/>
+          <w:lang w:val="es-CO" w:eastAsia="es-CO"/>
+        </w:rPr>
+      </w:pPr>
+      <w:r>
+        <w:rPr>
+          <w:rFonts w:ascii="Times New Roman" w:eastAsia="Times New Roman" w:hAnsi="Times New Roman" w:cs="Times New Roman"/>
+          <w:sz w:val="24"/>
+          <w:szCs w:val="24"/>
+          <w:lang w:val="es-CO" w:eastAsia="es-CO"/>
+        </w:rPr>
+        <w:t>El desafío consistía en desencriptar una imagen BMP transformada mediante operaciones como XOR, rotaciones de bits y la aplicación de una máscara. Dado que las pistas estaban en varios archivos .</w:t>
+      </w:r>
+      <w:proofErr w:type="spellStart"/>
+      <w:r>
+        <w:rPr>
+          <w:rFonts w:ascii="Times New Roman" w:eastAsia="Times New Roman" w:hAnsi="Times New Roman" w:cs="Times New Roman"/>
+          <w:sz w:val="24"/>
+          <w:szCs w:val="24"/>
+          <w:lang w:val="es-CO" w:eastAsia="es-CO"/>
+        </w:rPr>
+        <w:t>txt</w:t>
+      </w:r>
+      <w:proofErr w:type="spellEnd"/>
+      <w:r>
+        <w:rPr>
+          <w:rFonts w:ascii="Times New Roman" w:eastAsia="Times New Roman" w:hAnsi="Times New Roman" w:cs="Times New Roman"/>
+          <w:sz w:val="24"/>
+          <w:szCs w:val="24"/>
+          <w:lang w:val="es-CO" w:eastAsia="es-CO"/>
+        </w:rPr>
+        <w:t>, con una estructura poco convencional, el proyecto se convirtió en una especie de ejercicio de ingeniería inversa, en donde se debían probar múltiples combinaciones hasta dar con la transformación correcta.</w:t>
+      </w:r>
+    </w:p>
+    <w:p>
+      <w:pPr>
+        <w:widowControl/>
+        <w:autoSpaceDE/>
+        <w:autoSpaceDN/>
+        <w:spacing w:before="100" w:beforeAutospacing="1" w:after="100" w:afterAutospacing="1" w:line="360" w:lineRule="auto"/>
+        <w:rPr>
+          <w:rFonts w:ascii="Times New Roman" w:eastAsia="Times New Roman" w:hAnsi="Times New Roman" w:cs="Times New Roman"/>
+          <w:sz w:val="24"/>
+          <w:szCs w:val="24"/>
+          <w:lang w:val="es-CO" w:eastAsia="es-CO"/>
+        </w:rPr>
+      </w:pPr>
+      <w:r>
+        <w:rPr>
+          <w:rFonts w:ascii="Times New Roman" w:eastAsia="Times New Roman" w:hAnsi="Times New Roman" w:cs="Times New Roman"/>
+          <w:sz w:val="24"/>
+          <w:szCs w:val="24"/>
+          <w:lang w:val="es-CO" w:eastAsia="es-CO"/>
+        </w:rPr>
+        <w:t>Se adoptó una estrategia de desarrollo modular. El código fue construido por etapas, cada una manejada en funciones específicas para facilitar su comprensión y depuración. Una de las primeras decisiones técnicas fue utilizar memoria dinámica y punteros (</w:t>
+      </w:r>
+      <w:proofErr w:type="spellStart"/>
+      <w:r>
+        <w:rPr>
+          <w:rFonts w:ascii="Times New Roman" w:eastAsia="Times New Roman" w:hAnsi="Times New Roman" w:cs="Times New Roman"/>
+          <w:sz w:val="24"/>
+          <w:szCs w:val="24"/>
+          <w:lang w:val="es-CO" w:eastAsia="es-CO"/>
+        </w:rPr>
+        <w:t>unsigned</w:t>
+      </w:r>
+      <w:proofErr w:type="spellEnd"/>
+      <w:r>
+        <w:rPr>
+          <w:rFonts w:ascii="Times New Roman" w:eastAsia="Times New Roman" w:hAnsi="Times New Roman" w:cs="Times New Roman"/>
+          <w:sz w:val="24"/>
+          <w:szCs w:val="24"/>
+          <w:lang w:val="es-CO" w:eastAsia="es-CO"/>
+        </w:rPr>
+        <w:t xml:space="preserve"> </w:t>
+      </w:r>
+      <w:proofErr w:type="spellStart"/>
+      <w:r>
+        <w:rPr>
+          <w:rFonts w:ascii="Times New Roman" w:eastAsia="Times New Roman" w:hAnsi="Times New Roman" w:cs="Times New Roman"/>
+          <w:sz w:val="24"/>
+          <w:szCs w:val="24"/>
+          <w:lang w:val="es-CO" w:eastAsia="es-CO"/>
+        </w:rPr>
+        <w:t>char</w:t>
+      </w:r>
+      <w:proofErr w:type="spellEnd"/>
+      <w:r>
+        <w:rPr>
+          <w:rFonts w:ascii="Times New Roman" w:eastAsia="Times New Roman" w:hAnsi="Times New Roman" w:cs="Times New Roman"/>
+          <w:sz w:val="24"/>
+          <w:szCs w:val="24"/>
+          <w:lang w:val="es-CO" w:eastAsia="es-CO"/>
+        </w:rPr>
+        <w:t>*), ya que se debía operar byte por byte sin usar STL, que estaba restringido por las condiciones del reto.</w:t>
+      </w:r>
+    </w:p>
+    <w:p>
+      <w:pPr>
+        <w:widowControl/>
+        <w:autoSpaceDE/>
+        <w:autoSpaceDN/>
+        <w:spacing w:before="100" w:beforeAutospacing="1" w:after="100" w:afterAutospacing="1" w:line="360" w:lineRule="auto"/>
+        <w:rPr>
+          <w:rFonts w:ascii="Times New Roman" w:eastAsia="Times New Roman" w:hAnsi="Times New Roman" w:cs="Times New Roman"/>
+          <w:sz w:val="24"/>
+          <w:szCs w:val="24"/>
+          <w:lang w:val="es-CO" w:eastAsia="es-CO"/>
+        </w:rPr>
+      </w:pPr>
+      <w:r>
+        <w:rPr>
+          <w:rFonts w:ascii="Times New Roman" w:eastAsia="Times New Roman" w:hAnsi="Times New Roman" w:cs="Times New Roman"/>
+          <w:sz w:val="24"/>
+          <w:szCs w:val="24"/>
+          <w:lang w:val="es-CO" w:eastAsia="es-CO"/>
+        </w:rPr>
+        <w:t xml:space="preserve">Otra decisión clave fue el uso de </w:t>
+      </w:r>
+      <w:proofErr w:type="spellStart"/>
+      <w:r>
+        <w:rPr>
+          <w:rFonts w:ascii="Times New Roman" w:eastAsia="Times New Roman" w:hAnsi="Times New Roman" w:cs="Times New Roman"/>
+          <w:sz w:val="24"/>
+          <w:szCs w:val="24"/>
+          <w:lang w:val="es-CO" w:eastAsia="es-CO"/>
+        </w:rPr>
+        <w:t>QImage</w:t>
+      </w:r>
+      <w:proofErr w:type="spellEnd"/>
+      <w:r>
+        <w:rPr>
+          <w:rFonts w:ascii="Times New Roman" w:eastAsia="Times New Roman" w:hAnsi="Times New Roman" w:cs="Times New Roman"/>
+          <w:sz w:val="24"/>
+          <w:szCs w:val="24"/>
+          <w:lang w:val="es-CO" w:eastAsia="es-CO"/>
+        </w:rPr>
+        <w:t xml:space="preserve"> para la carga de las imágenes BMP. Este enfoque permitió convertir todas las imágenes al formato RGB888 y así trabajar directamente con sus valores RGB. Se descartó leer el archivo BMP desde cero porque implicaría manipular el encabezado y estructura binaria del archivo, lo cual no aportaba al objetivo del desafío y aumentaría innecesariamente la complejidad.</w:t>
+      </w:r>
+    </w:p>
+    <w:p>
+      <w:pPr>
+        <w:widowControl/>
+        <w:autoSpaceDE/>
+        <w:autoSpaceDN/>
+        <w:spacing w:before="100" w:beforeAutospacing="1" w:after="100" w:afterAutospacing="1" w:line="360" w:lineRule="auto"/>
+        <w:rPr>
+          <w:rFonts w:ascii="Times New Roman" w:eastAsia="Times New Roman" w:hAnsi="Times New Roman" w:cs="Times New Roman"/>
+          <w:sz w:val="24"/>
+          <w:szCs w:val="24"/>
+          <w:lang w:val="es-CO" w:eastAsia="es-CO"/>
+        </w:rPr>
+      </w:pPr>
+      <w:r>
+        <w:rPr>
+          <w:rFonts w:ascii="Times New Roman" w:eastAsia="Times New Roman" w:hAnsi="Times New Roman" w:cs="Times New Roman"/>
+          <w:sz w:val="24"/>
+          <w:szCs w:val="24"/>
+          <w:lang w:val="es-CO" w:eastAsia="es-CO"/>
+        </w:rPr>
+        <w:t>Las funciones que se implementaron fueron:</w:t>
       </w:r>
     </w:p>
     <w:tbl>
@@ -4038,7 +4317,6 @@
                 <w:szCs w:val="20"/>
                 <w:lang w:val="es-CO" w:eastAsia="es-CO"/>
               </w:rPr>
-              <w:lastRenderedPageBreak/>
               <w:t>loadSeedMasking</w:t>
             </w:r>
             <w:proofErr w:type="spellEnd"/>
@@ -4095,20 +4373,179 @@
           </w:p>
         </w:tc>
       </w:tr>
+      <w:tr>
+        <w:trPr>
+          <w:tblCellSpacing w:w="15" w:type="dxa"/>
+        </w:trPr>
+        <w:tc>
+          <w:tcPr>
+            <w:tcW w:w="0" w:type="auto"/>
+            <w:vAlign w:val="center"/>
+          </w:tcPr>
+          <w:p>
+            <w:pPr>
+              <w:widowControl/>
+              <w:autoSpaceDE/>
+              <w:autoSpaceDN/>
+              <w:spacing w:line="360" w:lineRule="auto"/>
+              <w:rPr>
+                <w:rFonts w:ascii="Courier New" w:eastAsia="Times New Roman" w:hAnsi="Courier New" w:cs="Courier New"/>
+                <w:sz w:val="20"/>
+                <w:szCs w:val="20"/>
+                <w:lang w:val="es-CO" w:eastAsia="es-CO"/>
+              </w:rPr>
+            </w:pPr>
+            <w:r>
+              <w:rPr>
+                <w:rFonts w:ascii="Courier New" w:eastAsia="Times New Roman" w:hAnsi="Courier New" w:cs="Courier New"/>
+                <w:sz w:val="20"/>
+                <w:szCs w:val="20"/>
+                <w:lang w:eastAsia="es-CO"/>
+              </w:rPr>
+              <w:t>comparar(...)</w:t>
+            </w:r>
+          </w:p>
+        </w:tc>
+        <w:tc>
+          <w:tcPr>
+            <w:tcW w:w="0" w:type="auto"/>
+            <w:vAlign w:val="center"/>
+          </w:tcPr>
+          <w:p>
+            <w:pPr>
+              <w:widowControl/>
+              <w:autoSpaceDE/>
+              <w:autoSpaceDN/>
+              <w:spacing w:line="360" w:lineRule="auto"/>
+              <w:rPr>
+                <w:rFonts w:ascii="Times New Roman" w:eastAsia="Times New Roman" w:hAnsi="Times New Roman" w:cs="Times New Roman"/>
+                <w:sz w:val="24"/>
+                <w:szCs w:val="24"/>
+                <w:lang w:val="es-CO" w:eastAsia="es-CO"/>
+              </w:rPr>
+            </w:pPr>
+            <w:r>
+              <w:rPr>
+                <w:rFonts w:ascii="Times New Roman" w:eastAsia="Times New Roman" w:hAnsi="Times New Roman" w:cs="Times New Roman"/>
+                <w:sz w:val="24"/>
+                <w:szCs w:val="24"/>
+                <w:lang w:val="es-CO" w:eastAsia="es-CO"/>
+              </w:rPr>
+              <w:t>Hace la comparación byte a byte para validar</w:t>
+            </w:r>
+          </w:p>
+        </w:tc>
+      </w:tr>
     </w:tbl>
     <w:p>
       <w:pPr>
         <w:widowControl/>
         <w:autoSpaceDE/>
         <w:autoSpaceDN/>
-        <w:spacing w:line="360" w:lineRule="auto"/>
-        <w:rPr>
-          <w:rFonts w:ascii="Times New Roman" w:eastAsia="Times New Roman" w:hAnsi="Times New Roman" w:cs="Times New Roman"/>
-          <w:sz w:val="24"/>
-          <w:szCs w:val="24"/>
-          <w:lang w:val="es-CO" w:eastAsia="es-CO"/>
-        </w:rPr>
-      </w:pPr>
+        <w:spacing w:before="100" w:beforeAutospacing="1" w:after="100" w:afterAutospacing="1" w:line="360" w:lineRule="auto"/>
+        <w:rPr>
+          <w:rFonts w:ascii="Times New Roman" w:eastAsia="Times New Roman" w:hAnsi="Times New Roman" w:cs="Times New Roman"/>
+          <w:sz w:val="24"/>
+          <w:szCs w:val="24"/>
+          <w:lang w:val="es-CO" w:eastAsia="es-CO"/>
+        </w:rPr>
+      </w:pPr>
+      <w:r>
+        <w:rPr>
+          <w:rFonts w:ascii="Times New Roman" w:eastAsia="Times New Roman" w:hAnsi="Times New Roman" w:cs="Times New Roman"/>
+          <w:sz w:val="24"/>
+          <w:szCs w:val="24"/>
+          <w:lang w:val="es-CO" w:eastAsia="es-CO"/>
+        </w:rPr>
+        <w:lastRenderedPageBreak/>
+        <w:t>La lógica del algoritmo consiste en aplicar una transformación y eliminar el efecto de la máscara mediante una resta. Dicha resta se realiza con los datos del archivo .</w:t>
+      </w:r>
+      <w:proofErr w:type="spellStart"/>
+      <w:r>
+        <w:rPr>
+          <w:rFonts w:ascii="Times New Roman" w:eastAsia="Times New Roman" w:hAnsi="Times New Roman" w:cs="Times New Roman"/>
+          <w:sz w:val="24"/>
+          <w:szCs w:val="24"/>
+          <w:lang w:val="es-CO" w:eastAsia="es-CO"/>
+        </w:rPr>
+        <w:t>txt</w:t>
+      </w:r>
+      <w:proofErr w:type="spellEnd"/>
+      <w:r>
+        <w:rPr>
+          <w:rFonts w:ascii="Times New Roman" w:eastAsia="Times New Roman" w:hAnsi="Times New Roman" w:cs="Times New Roman"/>
+          <w:sz w:val="24"/>
+          <w:szCs w:val="24"/>
+          <w:lang w:val="es-CO" w:eastAsia="es-CO"/>
+        </w:rPr>
+        <w:t>, los cuales se leen y se almacenan en un arreglo dinámico. Cabe aclarar que los datos de la imagen de la máscara también se exportan y se guardan en otro arreglo dinámico.</w:t>
+      </w:r>
+    </w:p>
+    <w:p>
+      <w:pPr>
+        <w:widowControl/>
+        <w:autoSpaceDE/>
+        <w:autoSpaceDN/>
+        <w:spacing w:before="100" w:beforeAutospacing="1" w:after="100" w:afterAutospacing="1" w:line="360" w:lineRule="auto"/>
+        <w:rPr>
+          <w:rFonts w:ascii="Times New Roman" w:eastAsia="Times New Roman" w:hAnsi="Times New Roman" w:cs="Times New Roman"/>
+          <w:sz w:val="24"/>
+          <w:szCs w:val="24"/>
+          <w:lang w:val="es-CO" w:eastAsia="es-CO"/>
+        </w:rPr>
+      </w:pPr>
+      <w:r>
+        <w:rPr>
+          <w:rFonts w:ascii="Times New Roman" w:eastAsia="Times New Roman" w:hAnsi="Times New Roman" w:cs="Times New Roman"/>
+          <w:sz w:val="24"/>
+          <w:szCs w:val="24"/>
+          <w:lang w:val="es-CO" w:eastAsia="es-CO"/>
+        </w:rPr>
+        <w:t>A continuación, se lleva a cabo la resta entre los datos del .</w:t>
+      </w:r>
+      <w:proofErr w:type="spellStart"/>
+      <w:r>
+        <w:rPr>
+          <w:rFonts w:ascii="Times New Roman" w:eastAsia="Times New Roman" w:hAnsi="Times New Roman" w:cs="Times New Roman"/>
+          <w:sz w:val="24"/>
+          <w:szCs w:val="24"/>
+          <w:lang w:val="es-CO" w:eastAsia="es-CO"/>
+        </w:rPr>
+        <w:t>txt</w:t>
+      </w:r>
+      <w:proofErr w:type="spellEnd"/>
+      <w:r>
+        <w:rPr>
+          <w:rFonts w:ascii="Times New Roman" w:eastAsia="Times New Roman" w:hAnsi="Times New Roman" w:cs="Times New Roman"/>
+          <w:sz w:val="24"/>
+          <w:szCs w:val="24"/>
+          <w:lang w:val="es-CO" w:eastAsia="es-CO"/>
+        </w:rPr>
+        <w:t xml:space="preserve"> y los de la máscara, y el resultado de dicha operación se compara con los datos (bytes) de la imagen a la que se le aplicó la transformación, comenzando desde la posición indicada por la semilla.</w:t>
+      </w:r>
+    </w:p>
+    <w:p>
+      <w:pPr>
+        <w:widowControl/>
+        <w:autoSpaceDE/>
+        <w:autoSpaceDN/>
+        <w:spacing w:before="100" w:beforeAutospacing="1" w:after="100" w:afterAutospacing="1" w:line="360" w:lineRule="auto"/>
+        <w:rPr>
+          <w:rFonts w:ascii="Times New Roman" w:eastAsia="Times New Roman" w:hAnsi="Times New Roman" w:cs="Times New Roman"/>
+          <w:sz w:val="24"/>
+          <w:szCs w:val="24"/>
+          <w:lang w:val="es-CO" w:eastAsia="es-CO"/>
+        </w:rPr>
+      </w:pPr>
+      <w:r>
+        <w:rPr>
+          <w:rFonts w:ascii="Times New Roman" w:eastAsia="Times New Roman" w:hAnsi="Times New Roman" w:cs="Times New Roman"/>
+          <w:sz w:val="24"/>
+          <w:szCs w:val="24"/>
+          <w:lang w:val="es-CO" w:eastAsia="es-CO"/>
+        </w:rPr>
+        <w:t>Si no hay coincidencia, se intentan nuevas transformaciones (rotaciones de 1 a 8 bits, hacia la izquierda o hacia la derecha), hasta encontrar una coincidencia. Si no se encuentra ninguna, se imprime un mensaje en la consola.</w:t>
+      </w:r>
     </w:p>
     <w:p>
       <w:pPr>

</xml_diff>